<commit_message>
Assignment7 Materials Cell2Cell Phase 2
</commit_message>
<xml_diff>
--- a/Assignment6/Assignment6.docx
+++ b/Assignment6/Assignment6.docx
@@ -1564,8 +1564,6 @@
         </w:rPr>
         <w:t>designate one of your slides (and only one) as a "Killer Slide"</w:t>
       </w:r>
-      <w:bookmarkStart w:id="0" w:name="_GoBack"/>
-      <w:bookmarkEnd w:id="0"/>
       <w:r>
         <w:rPr>
           <w:rFonts w:ascii="Times New Roman" w:eastAsia="Times New Roman" w:hAnsi="Times New Roman" w:cs="Times New Roman"/>
@@ -2276,13 +2274,15 @@
               <w:spacing w:before="100" w:beforeAutospacing="1" w:after="100" w:afterAutospacing="1" w:line="240" w:lineRule="auto"/>
               <w:rPr>
                 <w:rFonts w:ascii="Times New Roman" w:eastAsia="Times New Roman" w:hAnsi="Times New Roman" w:cs="Times New Roman"/>
-                <w:sz w:val="24"/>
-                <w:szCs w:val="24"/>
-              </w:rPr>
-            </w:pPr>
-            <w:r>
-              <w:rPr>
-                <w:rFonts w:ascii="Times New Roman" w:eastAsia="Times New Roman" w:hAnsi="Times New Roman" w:cs="Times New Roman"/>
+                <w:color w:val="FF0000"/>
+                <w:sz w:val="24"/>
+                <w:szCs w:val="24"/>
+              </w:rPr>
+            </w:pPr>
+            <w:r>
+              <w:rPr>
+                <w:rFonts w:ascii="Times New Roman" w:eastAsia="Times New Roman" w:hAnsi="Times New Roman" w:cs="Times New Roman"/>
+                <w:color w:val="FF0000"/>
                 <w:sz w:val="24"/>
                 <w:szCs w:val="24"/>
               </w:rPr>
@@ -2381,13 +2381,15 @@
               <w:spacing w:before="100" w:beforeAutospacing="1" w:after="100" w:afterAutospacing="1" w:line="240" w:lineRule="auto"/>
               <w:rPr>
                 <w:rFonts w:ascii="Times New Roman" w:eastAsia="Times New Roman" w:hAnsi="Times New Roman" w:cs="Times New Roman"/>
-                <w:sz w:val="24"/>
-                <w:szCs w:val="24"/>
-              </w:rPr>
-            </w:pPr>
-            <w:r>
-              <w:rPr>
-                <w:rFonts w:ascii="Times New Roman" w:eastAsia="Times New Roman" w:hAnsi="Times New Roman" w:cs="Times New Roman"/>
+                <w:color w:val="FF0000"/>
+                <w:sz w:val="24"/>
+                <w:szCs w:val="24"/>
+              </w:rPr>
+            </w:pPr>
+            <w:r>
+              <w:rPr>
+                <w:rFonts w:ascii="Times New Roman" w:eastAsia="Times New Roman" w:hAnsi="Times New Roman" w:cs="Times New Roman"/>
+                <w:color w:val="FF0000"/>
                 <w:sz w:val="24"/>
                 <w:szCs w:val="24"/>
               </w:rPr>
@@ -2489,13 +2491,15 @@
               <w:spacing w:before="100" w:beforeAutospacing="1" w:after="100" w:afterAutospacing="1" w:line="240" w:lineRule="auto"/>
               <w:rPr>
                 <w:rFonts w:ascii="Times New Roman" w:eastAsia="Times New Roman" w:hAnsi="Times New Roman" w:cs="Times New Roman"/>
-                <w:sz w:val="24"/>
-                <w:szCs w:val="24"/>
-              </w:rPr>
-            </w:pPr>
-            <w:r>
-              <w:rPr>
-                <w:rFonts w:ascii="Times New Roman" w:eastAsia="Times New Roman" w:hAnsi="Times New Roman" w:cs="Times New Roman"/>
+                <w:color w:val="70AD47" w:themeColor="accent6"/>
+                <w:sz w:val="24"/>
+                <w:szCs w:val="24"/>
+              </w:rPr>
+            </w:pPr>
+            <w:r>
+              <w:rPr>
+                <w:rFonts w:ascii="Times New Roman" w:eastAsia="Times New Roman" w:hAnsi="Times New Roman" w:cs="Times New Roman"/>
+                <w:color w:val="70AD47" w:themeColor="accent6"/>
                 <w:sz w:val="24"/>
                 <w:szCs w:val="24"/>
               </w:rPr>
@@ -2701,13 +2705,15 @@
               <w:spacing w:before="100" w:beforeAutospacing="1" w:after="100" w:afterAutospacing="1" w:line="240" w:lineRule="auto"/>
               <w:rPr>
                 <w:rFonts w:ascii="Times New Roman" w:eastAsia="Times New Roman" w:hAnsi="Times New Roman" w:cs="Times New Roman"/>
-                <w:sz w:val="24"/>
-                <w:szCs w:val="24"/>
-              </w:rPr>
-            </w:pPr>
-            <w:r>
-              <w:rPr>
-                <w:rFonts w:ascii="Times New Roman" w:eastAsia="Times New Roman" w:hAnsi="Times New Roman" w:cs="Times New Roman"/>
+                <w:color w:val="FF0000"/>
+                <w:sz w:val="24"/>
+                <w:szCs w:val="24"/>
+              </w:rPr>
+            </w:pPr>
+            <w:r>
+              <w:rPr>
+                <w:rFonts w:ascii="Times New Roman" w:eastAsia="Times New Roman" w:hAnsi="Times New Roman" w:cs="Times New Roman"/>
+                <w:color w:val="FF0000"/>
                 <w:sz w:val="24"/>
                 <w:szCs w:val="24"/>
               </w:rPr>
@@ -3022,13 +3028,15 @@
               <w:spacing w:before="100" w:beforeAutospacing="1" w:after="100" w:afterAutospacing="1" w:line="240" w:lineRule="auto"/>
               <w:rPr>
                 <w:rFonts w:ascii="Times New Roman" w:eastAsia="Times New Roman" w:hAnsi="Times New Roman" w:cs="Times New Roman"/>
-                <w:sz w:val="24"/>
-                <w:szCs w:val="24"/>
-              </w:rPr>
-            </w:pPr>
-            <w:r>
-              <w:rPr>
-                <w:rFonts w:ascii="Times New Roman" w:eastAsia="Times New Roman" w:hAnsi="Times New Roman" w:cs="Times New Roman"/>
+                <w:color w:val="70AD47" w:themeColor="accent6"/>
+                <w:sz w:val="24"/>
+                <w:szCs w:val="24"/>
+              </w:rPr>
+            </w:pPr>
+            <w:r>
+              <w:rPr>
+                <w:rFonts w:ascii="Times New Roman" w:eastAsia="Times New Roman" w:hAnsi="Times New Roman" w:cs="Times New Roman"/>
+                <w:color w:val="70AD47" w:themeColor="accent6"/>
                 <w:sz w:val="24"/>
                 <w:szCs w:val="24"/>
               </w:rPr>
@@ -3038,6 +3046,7 @@
             <w:r>
               <w:rPr>
                 <w:rFonts w:ascii="Times New Roman" w:eastAsia="Times New Roman" w:hAnsi="Times New Roman" w:cs="Times New Roman"/>
+                <w:color w:val="70AD47" w:themeColor="accent6"/>
                 <w:sz w:val="24"/>
                 <w:szCs w:val="24"/>
               </w:rPr>
@@ -3047,6 +3056,7 @@
             <w:r>
               <w:rPr>
                 <w:rFonts w:ascii="Times New Roman" w:eastAsia="Times New Roman" w:hAnsi="Times New Roman" w:cs="Times New Roman"/>
+                <w:color w:val="70AD47" w:themeColor="accent6"/>
                 <w:sz w:val="24"/>
                 <w:szCs w:val="24"/>
               </w:rPr>
@@ -3175,7 +3185,17 @@
                 <w:sz w:val="24"/>
                 <w:szCs w:val="24"/>
               </w:rPr>
-              <w:t xml:space="preserve"> received voice calls</w:t>
+              <w:t xml:space="preserve"> received voice </w:t>
+            </w:r>
+            <w:bookmarkStart w:id="0" w:name="_GoBack"/>
+            <w:bookmarkEnd w:id="0"/>
+            <w:r>
+              <w:rPr>
+                <w:rFonts w:ascii="Times New Roman" w:eastAsia="Times New Roman" w:hAnsi="Times New Roman" w:cs="Times New Roman"/>
+                <w:sz w:val="24"/>
+                <w:szCs w:val="24"/>
+              </w:rPr>
+              <w:t>calls</w:t>
             </w:r>
           </w:p>
         </w:tc>
@@ -3698,13 +3718,15 @@
               <w:spacing w:before="100" w:beforeAutospacing="1" w:after="100" w:afterAutospacing="1" w:line="240" w:lineRule="auto"/>
               <w:rPr>
                 <w:rFonts w:ascii="Times New Roman" w:eastAsia="Times New Roman" w:hAnsi="Times New Roman" w:cs="Times New Roman"/>
-                <w:sz w:val="24"/>
-                <w:szCs w:val="24"/>
-              </w:rPr>
-            </w:pPr>
-            <w:r>
-              <w:rPr>
-                <w:rFonts w:ascii="Times New Roman" w:eastAsia="Times New Roman" w:hAnsi="Times New Roman" w:cs="Times New Roman"/>
+                <w:color w:val="FF0000"/>
+                <w:sz w:val="24"/>
+                <w:szCs w:val="24"/>
+              </w:rPr>
+            </w:pPr>
+            <w:r>
+              <w:rPr>
+                <w:rFonts w:ascii="Times New Roman" w:eastAsia="Times New Roman" w:hAnsi="Times New Roman" w:cs="Times New Roman"/>
+                <w:color w:val="FF0000"/>
                 <w:sz w:val="24"/>
                 <w:szCs w:val="24"/>
               </w:rPr>
@@ -4053,13 +4075,15 @@
               <w:spacing w:before="100" w:beforeAutospacing="1" w:after="100" w:afterAutospacing="1" w:line="240" w:lineRule="auto"/>
               <w:rPr>
                 <w:rFonts w:ascii="Times New Roman" w:eastAsia="Times New Roman" w:hAnsi="Times New Roman" w:cs="Times New Roman"/>
-                <w:sz w:val="24"/>
-                <w:szCs w:val="24"/>
-              </w:rPr>
-            </w:pPr>
-            <w:r>
-              <w:rPr>
-                <w:rFonts w:ascii="Times New Roman" w:eastAsia="Times New Roman" w:hAnsi="Times New Roman" w:cs="Times New Roman"/>
+                <w:color w:val="70AD47" w:themeColor="accent6"/>
+                <w:sz w:val="24"/>
+                <w:szCs w:val="24"/>
+              </w:rPr>
+            </w:pPr>
+            <w:r>
+              <w:rPr>
+                <w:rFonts w:ascii="Times New Roman" w:eastAsia="Times New Roman" w:hAnsi="Times New Roman" w:cs="Times New Roman"/>
+                <w:color w:val="70AD47" w:themeColor="accent6"/>
                 <w:sz w:val="24"/>
                 <w:szCs w:val="24"/>
               </w:rPr>
@@ -4602,13 +4626,15 @@
               <w:spacing w:before="100" w:beforeAutospacing="1" w:after="100" w:afterAutospacing="1" w:line="240" w:lineRule="auto"/>
               <w:rPr>
                 <w:rFonts w:ascii="Times New Roman" w:eastAsia="Times New Roman" w:hAnsi="Times New Roman" w:cs="Times New Roman"/>
-                <w:sz w:val="24"/>
-                <w:szCs w:val="24"/>
-              </w:rPr>
-            </w:pPr>
-            <w:r>
-              <w:rPr>
-                <w:rFonts w:ascii="Times New Roman" w:eastAsia="Times New Roman" w:hAnsi="Times New Roman" w:cs="Times New Roman"/>
+                <w:color w:val="FF0000"/>
+                <w:sz w:val="24"/>
+                <w:szCs w:val="24"/>
+              </w:rPr>
+            </w:pPr>
+            <w:r>
+              <w:rPr>
+                <w:rFonts w:ascii="Times New Roman" w:eastAsia="Times New Roman" w:hAnsi="Times New Roman" w:cs="Times New Roman"/>
+                <w:color w:val="FF0000"/>
                 <w:sz w:val="24"/>
                 <w:szCs w:val="24"/>
               </w:rPr>
@@ -5572,6 +5598,7 @@
             <w:r>
               <w:rPr>
                 <w:rFonts w:ascii="Times New Roman" w:eastAsia="Times New Roman" w:hAnsi="Times New Roman" w:cs="Times New Roman"/>
+                <w:color w:val="70AD47" w:themeColor="accent6"/>
                 <w:sz w:val="24"/>
                 <w:szCs w:val="24"/>
               </w:rPr>
@@ -5672,13 +5699,15 @@
               <w:spacing w:before="100" w:beforeAutospacing="1" w:after="100" w:afterAutospacing="1" w:line="240" w:lineRule="auto"/>
               <w:rPr>
                 <w:rFonts w:ascii="Times New Roman" w:eastAsia="Times New Roman" w:hAnsi="Times New Roman" w:cs="Times New Roman"/>
-                <w:sz w:val="24"/>
-                <w:szCs w:val="24"/>
-              </w:rPr>
-            </w:pPr>
-            <w:r>
-              <w:rPr>
-                <w:rFonts w:ascii="Times New Roman" w:eastAsia="Times New Roman" w:hAnsi="Times New Roman" w:cs="Times New Roman"/>
+                <w:color w:val="70AD47" w:themeColor="accent6"/>
+                <w:sz w:val="24"/>
+                <w:szCs w:val="24"/>
+              </w:rPr>
+            </w:pPr>
+            <w:r>
+              <w:rPr>
+                <w:rFonts w:ascii="Times New Roman" w:eastAsia="Times New Roman" w:hAnsi="Times New Roman" w:cs="Times New Roman"/>
+                <w:color w:val="70AD47" w:themeColor="accent6"/>
                 <w:sz w:val="24"/>
                 <w:szCs w:val="24"/>
               </w:rPr>
@@ -5779,13 +5808,15 @@
               <w:spacing w:before="100" w:beforeAutospacing="1" w:after="100" w:afterAutospacing="1" w:line="240" w:lineRule="auto"/>
               <w:rPr>
                 <w:rFonts w:ascii="Times New Roman" w:eastAsia="Times New Roman" w:hAnsi="Times New Roman" w:cs="Times New Roman"/>
-                <w:sz w:val="24"/>
-                <w:szCs w:val="24"/>
-              </w:rPr>
-            </w:pPr>
-            <w:r>
-              <w:rPr>
-                <w:rFonts w:ascii="Times New Roman" w:eastAsia="Times New Roman" w:hAnsi="Times New Roman" w:cs="Times New Roman"/>
+                <w:color w:val="70AD47" w:themeColor="accent6"/>
+                <w:sz w:val="24"/>
+                <w:szCs w:val="24"/>
+              </w:rPr>
+            </w:pPr>
+            <w:r>
+              <w:rPr>
+                <w:rFonts w:ascii="Times New Roman" w:eastAsia="Times New Roman" w:hAnsi="Times New Roman" w:cs="Times New Roman"/>
+                <w:color w:val="70AD47" w:themeColor="accent6"/>
                 <w:sz w:val="24"/>
                 <w:szCs w:val="24"/>
               </w:rPr>
@@ -6100,13 +6131,15 @@
               <w:spacing w:before="100" w:beforeAutospacing="1" w:after="100" w:afterAutospacing="1" w:line="240" w:lineRule="auto"/>
               <w:rPr>
                 <w:rFonts w:ascii="Times New Roman" w:eastAsia="Times New Roman" w:hAnsi="Times New Roman" w:cs="Times New Roman"/>
-                <w:sz w:val="24"/>
-                <w:szCs w:val="24"/>
-              </w:rPr>
-            </w:pPr>
-            <w:r>
-              <w:rPr>
-                <w:rFonts w:ascii="Times New Roman" w:eastAsia="Times New Roman" w:hAnsi="Times New Roman" w:cs="Times New Roman"/>
+                <w:color w:val="FF0000"/>
+                <w:sz w:val="24"/>
+                <w:szCs w:val="24"/>
+              </w:rPr>
+            </w:pPr>
+            <w:r>
+              <w:rPr>
+                <w:rFonts w:ascii="Times New Roman" w:eastAsia="Times New Roman" w:hAnsi="Times New Roman" w:cs="Times New Roman"/>
+                <w:color w:val="FF0000"/>
                 <w:sz w:val="24"/>
                 <w:szCs w:val="24"/>
               </w:rPr>
@@ -6207,13 +6240,15 @@
               <w:spacing w:before="100" w:beforeAutospacing="1" w:after="100" w:afterAutospacing="1" w:line="240" w:lineRule="auto"/>
               <w:rPr>
                 <w:rFonts w:ascii="Times New Roman" w:eastAsia="Times New Roman" w:hAnsi="Times New Roman" w:cs="Times New Roman"/>
-                <w:sz w:val="24"/>
-                <w:szCs w:val="24"/>
-              </w:rPr>
-            </w:pPr>
-            <w:r>
-              <w:rPr>
-                <w:rFonts w:ascii="Times New Roman" w:eastAsia="Times New Roman" w:hAnsi="Times New Roman" w:cs="Times New Roman"/>
+                <w:color w:val="FF0000"/>
+                <w:sz w:val="24"/>
+                <w:szCs w:val="24"/>
+              </w:rPr>
+            </w:pPr>
+            <w:r>
+              <w:rPr>
+                <w:rFonts w:ascii="Times New Roman" w:eastAsia="Times New Roman" w:hAnsi="Times New Roman" w:cs="Times New Roman"/>
+                <w:color w:val="FF0000"/>
                 <w:sz w:val="24"/>
                 <w:szCs w:val="24"/>
               </w:rPr>
@@ -6223,6 +6258,7 @@
             <w:r>
               <w:rPr>
                 <w:rFonts w:ascii="Times New Roman" w:eastAsia="Times New Roman" w:hAnsi="Times New Roman" w:cs="Times New Roman"/>
+                <w:color w:val="FF0000"/>
                 <w:sz w:val="24"/>
                 <w:szCs w:val="24"/>
               </w:rPr>
@@ -6324,13 +6360,15 @@
               <w:spacing w:before="100" w:beforeAutospacing="1" w:after="100" w:afterAutospacing="1" w:line="240" w:lineRule="auto"/>
               <w:rPr>
                 <w:rFonts w:ascii="Times New Roman" w:eastAsia="Times New Roman" w:hAnsi="Times New Roman" w:cs="Times New Roman"/>
-                <w:sz w:val="24"/>
-                <w:szCs w:val="24"/>
-              </w:rPr>
-            </w:pPr>
-            <w:r>
-              <w:rPr>
-                <w:rFonts w:ascii="Times New Roman" w:eastAsia="Times New Roman" w:hAnsi="Times New Roman" w:cs="Times New Roman"/>
+                <w:color w:val="FF0000"/>
+                <w:sz w:val="24"/>
+                <w:szCs w:val="24"/>
+              </w:rPr>
+            </w:pPr>
+            <w:r>
+              <w:rPr>
+                <w:rFonts w:ascii="Times New Roman" w:eastAsia="Times New Roman" w:hAnsi="Times New Roman" w:cs="Times New Roman"/>
+                <w:color w:val="FF0000"/>
                 <w:sz w:val="24"/>
                 <w:szCs w:val="24"/>
               </w:rPr>
@@ -7928,13 +7966,15 @@
               <w:spacing w:before="100" w:beforeAutospacing="1" w:after="100" w:afterAutospacing="1" w:line="240" w:lineRule="auto"/>
               <w:rPr>
                 <w:rFonts w:ascii="Times New Roman" w:eastAsia="Times New Roman" w:hAnsi="Times New Roman" w:cs="Times New Roman"/>
-                <w:sz w:val="24"/>
-                <w:szCs w:val="24"/>
-              </w:rPr>
-            </w:pPr>
-            <w:r>
-              <w:rPr>
-                <w:rFonts w:ascii="Times New Roman" w:eastAsia="Times New Roman" w:hAnsi="Times New Roman" w:cs="Times New Roman"/>
+                <w:color w:val="70AD47" w:themeColor="accent6"/>
+                <w:sz w:val="24"/>
+                <w:szCs w:val="24"/>
+              </w:rPr>
+            </w:pPr>
+            <w:r>
+              <w:rPr>
+                <w:rFonts w:ascii="Times New Roman" w:eastAsia="Times New Roman" w:hAnsi="Times New Roman" w:cs="Times New Roman"/>
+                <w:color w:val="70AD47" w:themeColor="accent6"/>
                 <w:sz w:val="24"/>
                 <w:szCs w:val="24"/>
               </w:rPr>
@@ -8461,13 +8501,15 @@
               <w:spacing w:before="100" w:beforeAutospacing="1" w:after="100" w:afterAutospacing="1" w:line="240" w:lineRule="auto"/>
               <w:rPr>
                 <w:rFonts w:ascii="Times New Roman" w:eastAsia="Times New Roman" w:hAnsi="Times New Roman" w:cs="Times New Roman"/>
-                <w:sz w:val="24"/>
-                <w:szCs w:val="24"/>
-              </w:rPr>
-            </w:pPr>
-            <w:r>
-              <w:rPr>
-                <w:rFonts w:ascii="Times New Roman" w:eastAsia="Times New Roman" w:hAnsi="Times New Roman" w:cs="Times New Roman"/>
+                <w:color w:val="FF0000"/>
+                <w:sz w:val="24"/>
+                <w:szCs w:val="24"/>
+              </w:rPr>
+            </w:pPr>
+            <w:r>
+              <w:rPr>
+                <w:rFonts w:ascii="Times New Roman" w:eastAsia="Times New Roman" w:hAnsi="Times New Roman" w:cs="Times New Roman"/>
+                <w:color w:val="FF0000"/>
                 <w:sz w:val="24"/>
                 <w:szCs w:val="24"/>
               </w:rPr>
@@ -8568,13 +8610,15 @@
               <w:spacing w:before="100" w:beforeAutospacing="1" w:after="100" w:afterAutospacing="1" w:line="240" w:lineRule="auto"/>
               <w:rPr>
                 <w:rFonts w:ascii="Times New Roman" w:eastAsia="Times New Roman" w:hAnsi="Times New Roman" w:cs="Times New Roman"/>
-                <w:sz w:val="24"/>
-                <w:szCs w:val="24"/>
-              </w:rPr>
-            </w:pPr>
-            <w:r>
-              <w:rPr>
-                <w:rFonts w:ascii="Times New Roman" w:eastAsia="Times New Roman" w:hAnsi="Times New Roman" w:cs="Times New Roman"/>
+                <w:color w:val="70AD47" w:themeColor="accent6"/>
+                <w:sz w:val="24"/>
+                <w:szCs w:val="24"/>
+              </w:rPr>
+            </w:pPr>
+            <w:r>
+              <w:rPr>
+                <w:rFonts w:ascii="Times New Roman" w:eastAsia="Times New Roman" w:hAnsi="Times New Roman" w:cs="Times New Roman"/>
+                <w:color w:val="70AD47" w:themeColor="accent6"/>
                 <w:sz w:val="24"/>
                 <w:szCs w:val="24"/>
               </w:rPr>
@@ -8780,13 +8824,15 @@
               <w:spacing w:before="100" w:beforeAutospacing="1" w:after="100" w:afterAutospacing="1" w:line="240" w:lineRule="auto"/>
               <w:rPr>
                 <w:rFonts w:ascii="Times New Roman" w:eastAsia="Times New Roman" w:hAnsi="Times New Roman" w:cs="Times New Roman"/>
-                <w:sz w:val="24"/>
-                <w:szCs w:val="24"/>
-              </w:rPr>
-            </w:pPr>
-            <w:r>
-              <w:rPr>
-                <w:rFonts w:ascii="Times New Roman" w:eastAsia="Times New Roman" w:hAnsi="Times New Roman" w:cs="Times New Roman"/>
+                <w:color w:val="70AD47" w:themeColor="accent6"/>
+                <w:sz w:val="24"/>
+                <w:szCs w:val="24"/>
+              </w:rPr>
+            </w:pPr>
+            <w:r>
+              <w:rPr>
+                <w:rFonts w:ascii="Times New Roman" w:eastAsia="Times New Roman" w:hAnsi="Times New Roman" w:cs="Times New Roman"/>
+                <w:color w:val="70AD47" w:themeColor="accent6"/>
                 <w:sz w:val="24"/>
                 <w:szCs w:val="24"/>
               </w:rPr>
@@ -9101,13 +9147,15 @@
               <w:spacing w:before="100" w:beforeAutospacing="1" w:after="100" w:afterAutospacing="1" w:line="240" w:lineRule="auto"/>
               <w:rPr>
                 <w:rFonts w:ascii="Times New Roman" w:eastAsia="Times New Roman" w:hAnsi="Times New Roman" w:cs="Times New Roman"/>
-                <w:sz w:val="24"/>
-                <w:szCs w:val="24"/>
-              </w:rPr>
-            </w:pPr>
-            <w:r>
-              <w:rPr>
-                <w:rFonts w:ascii="Times New Roman" w:eastAsia="Times New Roman" w:hAnsi="Times New Roman" w:cs="Times New Roman"/>
+                <w:color w:val="FF0000"/>
+                <w:sz w:val="24"/>
+                <w:szCs w:val="24"/>
+              </w:rPr>
+            </w:pPr>
+            <w:r>
+              <w:rPr>
+                <w:rFonts w:ascii="Times New Roman" w:eastAsia="Times New Roman" w:hAnsi="Times New Roman" w:cs="Times New Roman"/>
+                <w:color w:val="FF0000"/>
                 <w:sz w:val="24"/>
                 <w:szCs w:val="24"/>
               </w:rPr>
@@ -9315,13 +9363,15 @@
               <w:spacing w:before="100" w:beforeAutospacing="1" w:after="100" w:afterAutospacing="1" w:line="240" w:lineRule="auto"/>
               <w:rPr>
                 <w:rFonts w:ascii="Times New Roman" w:eastAsia="Times New Roman" w:hAnsi="Times New Roman" w:cs="Times New Roman"/>
-                <w:sz w:val="24"/>
-                <w:szCs w:val="24"/>
-              </w:rPr>
-            </w:pPr>
-            <w:r>
-              <w:rPr>
-                <w:rFonts w:ascii="Times New Roman" w:eastAsia="Times New Roman" w:hAnsi="Times New Roman" w:cs="Times New Roman"/>
+                <w:color w:val="FF0000"/>
+                <w:sz w:val="24"/>
+                <w:szCs w:val="24"/>
+              </w:rPr>
+            </w:pPr>
+            <w:r>
+              <w:rPr>
+                <w:rFonts w:ascii="Times New Roman" w:eastAsia="Times New Roman" w:hAnsi="Times New Roman" w:cs="Times New Roman"/>
+                <w:color w:val="FF0000"/>
                 <w:sz w:val="24"/>
                 <w:szCs w:val="24"/>
               </w:rPr>
@@ -9529,13 +9579,15 @@
               <w:spacing w:before="100" w:beforeAutospacing="1" w:after="100" w:afterAutospacing="1" w:line="240" w:lineRule="auto"/>
               <w:rPr>
                 <w:rFonts w:ascii="Times New Roman" w:eastAsia="Times New Roman" w:hAnsi="Times New Roman" w:cs="Times New Roman"/>
-                <w:sz w:val="24"/>
-                <w:szCs w:val="24"/>
-              </w:rPr>
-            </w:pPr>
-            <w:r>
-              <w:rPr>
-                <w:rFonts w:ascii="Times New Roman" w:eastAsia="Times New Roman" w:hAnsi="Times New Roman" w:cs="Times New Roman"/>
+                <w:color w:val="FF0000"/>
+                <w:sz w:val="24"/>
+                <w:szCs w:val="24"/>
+              </w:rPr>
+            </w:pPr>
+            <w:r>
+              <w:rPr>
+                <w:rFonts w:ascii="Times New Roman" w:eastAsia="Times New Roman" w:hAnsi="Times New Roman" w:cs="Times New Roman"/>
+                <w:color w:val="FF0000"/>
                 <w:sz w:val="24"/>
                 <w:szCs w:val="24"/>
               </w:rPr>
@@ -9636,13 +9688,15 @@
               <w:spacing w:before="100" w:beforeAutospacing="1" w:after="100" w:afterAutospacing="1" w:line="240" w:lineRule="auto"/>
               <w:rPr>
                 <w:rFonts w:ascii="Times New Roman" w:eastAsia="Times New Roman" w:hAnsi="Times New Roman" w:cs="Times New Roman"/>
-                <w:sz w:val="24"/>
-                <w:szCs w:val="24"/>
-              </w:rPr>
-            </w:pPr>
-            <w:r>
-              <w:rPr>
-                <w:rFonts w:ascii="Times New Roman" w:eastAsia="Times New Roman" w:hAnsi="Times New Roman" w:cs="Times New Roman"/>
+                <w:color w:val="FF0000"/>
+                <w:sz w:val="24"/>
+                <w:szCs w:val="24"/>
+              </w:rPr>
+            </w:pPr>
+            <w:r>
+              <w:rPr>
+                <w:rFonts w:ascii="Times New Roman" w:eastAsia="Times New Roman" w:hAnsi="Times New Roman" w:cs="Times New Roman"/>
+                <w:color w:val="FF0000"/>
                 <w:sz w:val="24"/>
                 <w:szCs w:val="24"/>
               </w:rPr>
@@ -9652,6 +9706,7 @@
             <w:r>
               <w:rPr>
                 <w:rFonts w:ascii="Times New Roman" w:eastAsia="Times New Roman" w:hAnsi="Times New Roman" w:cs="Times New Roman"/>
+                <w:color w:val="FF0000"/>
                 <w:sz w:val="24"/>
                 <w:szCs w:val="24"/>
               </w:rPr>
@@ -9661,6 +9716,7 @@
             <w:r>
               <w:rPr>
                 <w:rFonts w:ascii="Times New Roman" w:eastAsia="Times New Roman" w:hAnsi="Times New Roman" w:cs="Times New Roman"/>
+                <w:color w:val="FF0000"/>
                 <w:sz w:val="24"/>
                 <w:szCs w:val="24"/>
               </w:rPr>
@@ -9759,13 +9815,15 @@
               <w:spacing w:before="100" w:beforeAutospacing="1" w:after="100" w:afterAutospacing="1" w:line="240" w:lineRule="auto"/>
               <w:rPr>
                 <w:rFonts w:ascii="Times New Roman" w:eastAsia="Times New Roman" w:hAnsi="Times New Roman" w:cs="Times New Roman"/>
-                <w:sz w:val="24"/>
-                <w:szCs w:val="24"/>
-              </w:rPr>
-            </w:pPr>
-            <w:r>
-              <w:rPr>
-                <w:rFonts w:ascii="Times New Roman" w:eastAsia="Times New Roman" w:hAnsi="Times New Roman" w:cs="Times New Roman"/>
+                <w:color w:val="70AD47" w:themeColor="accent6"/>
+                <w:sz w:val="24"/>
+                <w:szCs w:val="24"/>
+              </w:rPr>
+            </w:pPr>
+            <w:r>
+              <w:rPr>
+                <w:rFonts w:ascii="Times New Roman" w:eastAsia="Times New Roman" w:hAnsi="Times New Roman" w:cs="Times New Roman"/>
+                <w:color w:val="70AD47" w:themeColor="accent6"/>
                 <w:sz w:val="24"/>
                 <w:szCs w:val="24"/>
               </w:rPr>
@@ -9866,13 +9924,15 @@
               <w:spacing w:before="100" w:beforeAutospacing="1" w:after="100" w:afterAutospacing="1" w:line="240" w:lineRule="auto"/>
               <w:rPr>
                 <w:rFonts w:ascii="Times New Roman" w:eastAsia="Times New Roman" w:hAnsi="Times New Roman" w:cs="Times New Roman"/>
-                <w:sz w:val="24"/>
-                <w:szCs w:val="24"/>
-              </w:rPr>
-            </w:pPr>
-            <w:r>
-              <w:rPr>
-                <w:rFonts w:ascii="Times New Roman" w:eastAsia="Times New Roman" w:hAnsi="Times New Roman" w:cs="Times New Roman"/>
+                <w:color w:val="FF0000"/>
+                <w:sz w:val="24"/>
+                <w:szCs w:val="24"/>
+              </w:rPr>
+            </w:pPr>
+            <w:r>
+              <w:rPr>
+                <w:rFonts w:ascii="Times New Roman" w:eastAsia="Times New Roman" w:hAnsi="Times New Roman" w:cs="Times New Roman"/>
+                <w:color w:val="FF0000"/>
                 <w:sz w:val="24"/>
                 <w:szCs w:val="24"/>
               </w:rPr>

</xml_diff>